<commit_message>
update bab 1 3 4
</commit_message>
<xml_diff>
--- a/Penulisan Skripsi/BAB 1 Pendahuluan.docx
+++ b/Penulisan Skripsi/BAB 1 Pendahuluan.docx
@@ -14,8 +14,6 @@
           <w:szCs w:val="28"/>
         </w:rPr>
       </w:pPr>
-      <w:bookmarkStart w:id="0" w:name="_GoBack"/>
-      <w:bookmarkEnd w:id="0"/>
       <w:r>
         <w:rPr>
           <w:rFonts w:ascii="Times New Roman" w:cs="Times New Roman"/>
@@ -66,6 +64,8 @@
           <w:lang w:val="id-ID"/>
         </w:rPr>
       </w:pPr>
+      <w:bookmarkStart w:id="0" w:name="_GoBack"/>
+      <w:bookmarkEnd w:id="0"/>
     </w:p>
     <w:p>
       <w:pPr>
@@ -238,7 +238,7 @@
                     </pic:cNvPicPr>
                   </pic:nvPicPr>
                   <pic:blipFill>
-                    <a:blip r:embed="rId8" cstate="print">
+                    <a:blip r:embed="rId9" cstate="print">
                       <a:extLst>
                         <a:ext uri="{28A0092B-C50C-407E-A947-70E740481C1C}">
                           <a14:useLocalDpi xmlns:a14="http://schemas.microsoft.com/office/drawing/2010/main" val="0"/>
@@ -487,18 +487,6 @@
           <w:rFonts w:ascii="Times New Roman" w:cs="Times New Roman"/>
           <w:sz w:val="24"/>
           <w:szCs w:val="24"/>
-          <w:lang w:val="id-ID"/>
-        </w:rPr>
-      </w:pPr>
-    </w:p>
-    <w:p>
-      <w:pPr>
-        <w:spacing w:after="0" w:line="360" w:lineRule="auto"/>
-        <w:jc w:val="center"/>
-        <w:rPr>
-          <w:rFonts w:ascii="Times New Roman" w:cs="Times New Roman"/>
-          <w:sz w:val="24"/>
-          <w:szCs w:val="24"/>
         </w:rPr>
       </w:pPr>
       <w:r>
@@ -640,36 +628,36 @@
           <w:szCs w:val="24"/>
           <w:lang w:val="id-ID"/>
         </w:rPr>
-        <w:t xml:space="preserve"> di dunia telah mencapai milyaran pengguna dan akan terus berkembang ke depannya. </w:t>
-      </w:r>
-      <w:r>
-        <w:rPr>
-          <w:rFonts w:ascii="Times New Roman" w:cs="Times New Roman"/>
+        <w:t xml:space="preserve"> di dunia telah mencapai milyaran pengguna dan akan terus berkembang ke depannya. Sehingga </w:t>
+      </w:r>
+      <w:r>
+        <w:rPr>
+          <w:rFonts w:ascii="Times New Roman" w:cs="Times New Roman"/>
+          <w:i/>
           <w:sz w:val="24"/>
           <w:szCs w:val="24"/>
           <w:lang w:val="id-ID"/>
         </w:rPr>
+        <w:t>social media</w:t>
+      </w:r>
+      <w:r>
+        <w:rPr>
+          <w:rFonts w:ascii="Times New Roman" w:cs="Times New Roman"/>
+          <w:sz w:val="24"/>
+          <w:szCs w:val="24"/>
+          <w:lang w:val="id-ID"/>
+        </w:rPr>
+        <w:t xml:space="preserve"> merupakan sarana yang paling tepat untuk memperoleh data </w:t>
+      </w:r>
+      <w:r>
+        <w:rPr>
+          <w:rFonts w:ascii="Times New Roman" w:cs="Times New Roman"/>
+          <w:sz w:val="24"/>
+          <w:szCs w:val="24"/>
+          <w:lang w:val="id-ID"/>
+        </w:rPr>
         <w:lastRenderedPageBreak/>
-        <w:t xml:space="preserve">Sehingga </w:t>
-      </w:r>
-      <w:r>
-        <w:rPr>
-          <w:rFonts w:ascii="Times New Roman" w:cs="Times New Roman"/>
-          <w:i/>
-          <w:sz w:val="24"/>
-          <w:szCs w:val="24"/>
-          <w:lang w:val="id-ID"/>
-        </w:rPr>
-        <w:t>social media</w:t>
-      </w:r>
-      <w:r>
-        <w:rPr>
-          <w:rFonts w:ascii="Times New Roman" w:cs="Times New Roman"/>
-          <w:sz w:val="24"/>
-          <w:szCs w:val="24"/>
-          <w:lang w:val="id-ID"/>
-        </w:rPr>
-        <w:t xml:space="preserve"> merupakan sarana yang paling tepat untuk memperoleh data dan memprediksikan kepribadian seseorang.</w:t>
+        <w:t>dan memprediksikan kepribadian seseorang.</w:t>
       </w:r>
       <w:r>
         <w:rPr>
@@ -1957,177 +1945,168 @@
           <w:szCs w:val="24"/>
           <w:lang w:val="id-ID"/>
         </w:rPr>
-        <w:t xml:space="preserve"> </w:t>
-      </w:r>
-      <w:r>
-        <w:rPr>
-          <w:rFonts w:ascii="Times New Roman" w:cs="Times New Roman"/>
-          <w:sz w:val="24"/>
-          <w:szCs w:val="24"/>
-          <w:lang w:val="id-ID"/>
+        <w:t xml:space="preserve"> merupakan model yang</w:t>
+      </w:r>
+      <w:r>
+        <w:rPr>
+          <w:rFonts w:ascii="Times New Roman" w:cs="Times New Roman"/>
+          <w:sz w:val="24"/>
+          <w:szCs w:val="24"/>
+        </w:rPr>
+        <w:t xml:space="preserve"> </w:t>
+      </w:r>
+      <w:proofErr w:type="spellStart"/>
+      <w:r>
+        <w:rPr>
+          <w:rFonts w:ascii="Times New Roman" w:cs="Times New Roman"/>
+          <w:sz w:val="24"/>
+          <w:szCs w:val="24"/>
+        </w:rPr>
+        <w:t>sedang</w:t>
+      </w:r>
+      <w:proofErr w:type="spellEnd"/>
+      <w:r>
+        <w:rPr>
+          <w:rFonts w:ascii="Times New Roman" w:cs="Times New Roman"/>
+          <w:sz w:val="24"/>
+          <w:szCs w:val="24"/>
+        </w:rPr>
+        <w:t xml:space="preserve"> </w:t>
+      </w:r>
+      <w:proofErr w:type="spellStart"/>
+      <w:r>
+        <w:rPr>
+          <w:rFonts w:ascii="Times New Roman" w:cs="Times New Roman"/>
+          <w:sz w:val="24"/>
+          <w:szCs w:val="24"/>
+        </w:rPr>
+        <w:t>populer</w:t>
+      </w:r>
+      <w:proofErr w:type="spellEnd"/>
+      <w:r>
+        <w:rPr>
+          <w:rFonts w:ascii="Times New Roman" w:cs="Times New Roman"/>
+          <w:sz w:val="24"/>
+          <w:szCs w:val="24"/>
+        </w:rPr>
+        <w:t xml:space="preserve"> </w:t>
+      </w:r>
+      <w:proofErr w:type="spellStart"/>
+      <w:r>
+        <w:rPr>
+          <w:rFonts w:ascii="Times New Roman" w:cs="Times New Roman"/>
+          <w:sz w:val="24"/>
+          <w:szCs w:val="24"/>
+        </w:rPr>
+        <w:t>saat</w:t>
+      </w:r>
+      <w:proofErr w:type="spellEnd"/>
+      <w:r>
+        <w:rPr>
+          <w:rFonts w:ascii="Times New Roman" w:cs="Times New Roman"/>
+          <w:sz w:val="24"/>
+          <w:szCs w:val="24"/>
+        </w:rPr>
+        <w:t xml:space="preserve"> </w:t>
+      </w:r>
+      <w:proofErr w:type="spellStart"/>
+      <w:r>
+        <w:rPr>
+          <w:rFonts w:ascii="Times New Roman" w:cs="Times New Roman"/>
+          <w:sz w:val="24"/>
+          <w:szCs w:val="24"/>
+        </w:rPr>
+        <w:t>ini</w:t>
+      </w:r>
+      <w:proofErr w:type="spellEnd"/>
+      <w:r>
+        <w:rPr>
+          <w:rFonts w:ascii="Times New Roman" w:cs="Times New Roman"/>
+          <w:sz w:val="24"/>
+          <w:szCs w:val="24"/>
+        </w:rPr>
+        <w:t xml:space="preserve"> </w:t>
+      </w:r>
+      <w:proofErr w:type="spellStart"/>
+      <w:r>
+        <w:rPr>
+          <w:rFonts w:ascii="Times New Roman" w:cs="Times New Roman"/>
+          <w:sz w:val="24"/>
+          <w:szCs w:val="24"/>
+        </w:rPr>
+        <w:t>dan</w:t>
+      </w:r>
+      <w:proofErr w:type="spellEnd"/>
+      <w:r>
+        <w:rPr>
+          <w:rFonts w:ascii="Times New Roman" w:cs="Times New Roman"/>
+          <w:sz w:val="24"/>
+          <w:szCs w:val="24"/>
+        </w:rPr>
+        <w:t xml:space="preserve"> </w:t>
+      </w:r>
+      <w:proofErr w:type="spellStart"/>
+      <w:r>
+        <w:rPr>
+          <w:rFonts w:ascii="Times New Roman" w:cs="Times New Roman"/>
+          <w:sz w:val="24"/>
+          <w:szCs w:val="24"/>
+        </w:rPr>
+        <w:t>digunakan</w:t>
+      </w:r>
+      <w:proofErr w:type="spellEnd"/>
+      <w:r>
+        <w:rPr>
+          <w:rFonts w:ascii="Times New Roman" w:cs="Times New Roman"/>
+          <w:sz w:val="24"/>
+          <w:szCs w:val="24"/>
+        </w:rPr>
+        <w:t xml:space="preserve"> </w:t>
+      </w:r>
+      <w:proofErr w:type="spellStart"/>
+      <w:r>
+        <w:rPr>
+          <w:rFonts w:ascii="Times New Roman" w:cs="Times New Roman"/>
+          <w:sz w:val="24"/>
+          <w:szCs w:val="24"/>
+        </w:rPr>
+        <w:t>dalam</w:t>
+      </w:r>
+      <w:proofErr w:type="spellEnd"/>
+      <w:r>
+        <w:rPr>
+          <w:rFonts w:ascii="Times New Roman" w:cs="Times New Roman"/>
+          <w:sz w:val="24"/>
+          <w:szCs w:val="24"/>
+        </w:rPr>
+        <w:t xml:space="preserve"> </w:t>
+      </w:r>
+      <w:proofErr w:type="spellStart"/>
+      <w:r>
+        <w:rPr>
+          <w:rFonts w:ascii="Times New Roman" w:cs="Times New Roman"/>
+          <w:sz w:val="24"/>
+          <w:szCs w:val="24"/>
+        </w:rPr>
+        <w:t>banyak</w:t>
+      </w:r>
+      <w:proofErr w:type="spellEnd"/>
+      <w:r>
+        <w:rPr>
+          <w:rFonts w:ascii="Times New Roman" w:cs="Times New Roman"/>
+          <w:sz w:val="24"/>
+          <w:szCs w:val="24"/>
+        </w:rPr>
+        <w:t xml:space="preserve"> </w:t>
+      </w:r>
+      <w:proofErr w:type="spellStart"/>
+      <w:r>
+        <w:rPr>
+          <w:rFonts w:ascii="Times New Roman" w:cs="Times New Roman"/>
+          <w:sz w:val="24"/>
+          <w:szCs w:val="24"/>
         </w:rPr>
         <w:lastRenderedPageBreak/>
-        <w:t>merupakan model yang</w:t>
-      </w:r>
-      <w:r>
-        <w:rPr>
-          <w:rFonts w:ascii="Times New Roman" w:cs="Times New Roman"/>
-          <w:sz w:val="24"/>
-          <w:szCs w:val="24"/>
-        </w:rPr>
-        <w:t xml:space="preserve"> </w:t>
-      </w:r>
-      <w:proofErr w:type="spellStart"/>
-      <w:r>
-        <w:rPr>
-          <w:rFonts w:ascii="Times New Roman" w:cs="Times New Roman"/>
-          <w:sz w:val="24"/>
-          <w:szCs w:val="24"/>
-        </w:rPr>
-        <w:t>sedang</w:t>
-      </w:r>
-      <w:proofErr w:type="spellEnd"/>
-      <w:r>
-        <w:rPr>
-          <w:rFonts w:ascii="Times New Roman" w:cs="Times New Roman"/>
-          <w:sz w:val="24"/>
-          <w:szCs w:val="24"/>
-        </w:rPr>
-        <w:t xml:space="preserve"> </w:t>
-      </w:r>
-      <w:proofErr w:type="spellStart"/>
-      <w:r>
-        <w:rPr>
-          <w:rFonts w:ascii="Times New Roman" w:cs="Times New Roman"/>
-          <w:sz w:val="24"/>
-          <w:szCs w:val="24"/>
-        </w:rPr>
-        <w:t>populer</w:t>
-      </w:r>
-      <w:proofErr w:type="spellEnd"/>
-      <w:r>
-        <w:rPr>
-          <w:rFonts w:ascii="Times New Roman" w:cs="Times New Roman"/>
-          <w:sz w:val="24"/>
-          <w:szCs w:val="24"/>
-        </w:rPr>
-        <w:t xml:space="preserve"> </w:t>
-      </w:r>
-      <w:proofErr w:type="spellStart"/>
-      <w:r>
-        <w:rPr>
-          <w:rFonts w:ascii="Times New Roman" w:cs="Times New Roman"/>
-          <w:sz w:val="24"/>
-          <w:szCs w:val="24"/>
-        </w:rPr>
-        <w:t>saat</w:t>
-      </w:r>
-      <w:proofErr w:type="spellEnd"/>
-      <w:r>
-        <w:rPr>
-          <w:rFonts w:ascii="Times New Roman" w:cs="Times New Roman"/>
-          <w:sz w:val="24"/>
-          <w:szCs w:val="24"/>
-        </w:rPr>
-        <w:t xml:space="preserve"> </w:t>
-      </w:r>
-      <w:proofErr w:type="spellStart"/>
-      <w:r>
-        <w:rPr>
-          <w:rFonts w:ascii="Times New Roman" w:cs="Times New Roman"/>
-          <w:sz w:val="24"/>
-          <w:szCs w:val="24"/>
-        </w:rPr>
-        <w:t>ini</w:t>
-      </w:r>
-      <w:proofErr w:type="spellEnd"/>
-      <w:r>
-        <w:rPr>
-          <w:rFonts w:ascii="Times New Roman" w:cs="Times New Roman"/>
-          <w:sz w:val="24"/>
-          <w:szCs w:val="24"/>
-        </w:rPr>
-        <w:t xml:space="preserve"> </w:t>
-      </w:r>
-      <w:proofErr w:type="spellStart"/>
-      <w:r>
-        <w:rPr>
-          <w:rFonts w:ascii="Times New Roman" w:cs="Times New Roman"/>
-          <w:sz w:val="24"/>
-          <w:szCs w:val="24"/>
-        </w:rPr>
-        <w:t>dan</w:t>
-      </w:r>
-      <w:proofErr w:type="spellEnd"/>
-      <w:r>
-        <w:rPr>
-          <w:rFonts w:ascii="Times New Roman" w:cs="Times New Roman"/>
-          <w:sz w:val="24"/>
-          <w:szCs w:val="24"/>
-        </w:rPr>
-        <w:t xml:space="preserve"> </w:t>
-      </w:r>
-      <w:proofErr w:type="spellStart"/>
-      <w:r>
-        <w:rPr>
-          <w:rFonts w:ascii="Times New Roman" w:cs="Times New Roman"/>
-          <w:sz w:val="24"/>
-          <w:szCs w:val="24"/>
-        </w:rPr>
-        <w:t>digunakan</w:t>
-      </w:r>
-      <w:proofErr w:type="spellEnd"/>
-      <w:r>
-        <w:rPr>
-          <w:rFonts w:ascii="Times New Roman" w:cs="Times New Roman"/>
-          <w:sz w:val="24"/>
-          <w:szCs w:val="24"/>
-        </w:rPr>
-        <w:t xml:space="preserve"> </w:t>
-      </w:r>
-      <w:proofErr w:type="spellStart"/>
-      <w:r>
-        <w:rPr>
-          <w:rFonts w:ascii="Times New Roman" w:cs="Times New Roman"/>
-          <w:sz w:val="24"/>
-          <w:szCs w:val="24"/>
-        </w:rPr>
-        <w:t>dalam</w:t>
-      </w:r>
-      <w:proofErr w:type="spellEnd"/>
-      <w:r>
-        <w:rPr>
-          <w:rFonts w:ascii="Times New Roman" w:cs="Times New Roman"/>
-          <w:sz w:val="24"/>
-          <w:szCs w:val="24"/>
-        </w:rPr>
-        <w:t xml:space="preserve"> </w:t>
-      </w:r>
-      <w:proofErr w:type="spellStart"/>
-      <w:r>
-        <w:rPr>
-          <w:rFonts w:ascii="Times New Roman" w:cs="Times New Roman"/>
-          <w:sz w:val="24"/>
-          <w:szCs w:val="24"/>
-        </w:rPr>
-        <w:t>banyak</w:t>
-      </w:r>
-      <w:proofErr w:type="spellEnd"/>
-      <w:r>
-        <w:rPr>
-          <w:rFonts w:ascii="Times New Roman" w:cs="Times New Roman"/>
-          <w:sz w:val="24"/>
-          <w:szCs w:val="24"/>
-        </w:rPr>
-        <w:t xml:space="preserve"> </w:t>
-      </w:r>
-      <w:proofErr w:type="spellStart"/>
-      <w:r>
-        <w:rPr>
-          <w:rFonts w:ascii="Times New Roman" w:cs="Times New Roman"/>
-          <w:sz w:val="24"/>
-          <w:szCs w:val="24"/>
-        </w:rPr>
         <w:t>penelitian</w:t>
       </w:r>
       <w:proofErr w:type="spellEnd"/>
@@ -2984,9 +2963,9 @@
           <w:lang w:val="id-ID"/>
         </w:rPr>
         <w:sectPr>
-          <w:headerReference w:type="even" r:id="rId9"/>
-          <w:headerReference w:type="default" r:id="rId10"/>
-          <w:footerReference w:type="first" r:id="rId11"/>
+          <w:headerReference w:type="even" r:id="rId10"/>
+          <w:headerReference w:type="default" r:id="rId11"/>
+          <w:footerReference w:type="first" r:id="rId12"/>
           <w:pgSz w:w="11907" w:h="16839" w:code="9"/>
           <w:pgMar w:top="1418" w:right="1418" w:bottom="1418" w:left="2268" w:header="720" w:footer="720" w:gutter="0"/>
           <w:cols w:space="720"/>
@@ -15557,7 +15536,6 @@
           <w:bCs/>
           <w:sz w:val="24"/>
           <w:szCs w:val="24"/>
-          <w:lang w:val="id-ID"/>
         </w:rPr>
       </w:pPr>
       <w:r>
@@ -16201,31 +16179,32 @@
     </w:p>
     <w:p>
       <w:pPr>
-        <w:spacing w:after="0" w:line="360" w:lineRule="auto"/>
-        <w:ind w:left="993"/>
-        <w:jc w:val="both"/>
-        <w:rPr>
-          <w:rFonts w:ascii="Times New Roman" w:cs="Times New Roman"/>
-          <w:bCs/>
-          <w:sz w:val="24"/>
-          <w:szCs w:val="24"/>
-          <w:lang w:val="id-ID"/>
-        </w:rPr>
-      </w:pPr>
-    </w:p>
-    <w:p>
-      <w:pPr>
-        <w:spacing w:after="0" w:line="360" w:lineRule="auto"/>
-        <w:ind w:left="993"/>
-        <w:jc w:val="both"/>
-        <w:rPr>
-          <w:rFonts w:ascii="Times New Roman" w:cs="Times New Roman"/>
-          <w:bCs/>
-          <w:sz w:val="24"/>
-          <w:szCs w:val="24"/>
-          <w:lang w:val="id-ID"/>
-        </w:rPr>
-      </w:pPr>
+        <w:rPr>
+          <w:rFonts w:ascii="Times New Roman" w:cs="Times New Roman"/>
+          <w:bCs/>
+          <w:sz w:val="24"/>
+          <w:szCs w:val="24"/>
+        </w:rPr>
+        <w:sectPr>
+          <w:headerReference w:type="even" r:id="rId13"/>
+          <w:headerReference w:type="first" r:id="rId14"/>
+          <w:footerReference w:type="first" r:id="rId15"/>
+          <w:pgSz w:w="11907" w:h="16839" w:code="9"/>
+          <w:pgMar w:top="1418" w:right="1418" w:bottom="1418" w:left="2268" w:header="720" w:footer="720" w:gutter="0"/>
+          <w:cols w:space="720"/>
+          <w:titlePg/>
+          <w:docGrid w:linePitch="360"/>
+        </w:sectPr>
+      </w:pPr>
+      <w:r>
+        <w:rPr>
+          <w:rFonts w:ascii="Times New Roman" w:cs="Times New Roman"/>
+          <w:bCs/>
+          <w:sz w:val="24"/>
+          <w:szCs w:val="24"/>
+        </w:rPr>
+        <w:br w:type="page"/>
+      </w:r>
     </w:p>
     <w:p>
       <w:pPr>
@@ -17403,7 +17382,7 @@
       <w:proofErr w:type="gramEnd"/>
     </w:p>
     <w:sectPr>
-      <w:headerReference w:type="first" r:id="rId12"/>
+      <w:headerReference w:type="first" r:id="rId16"/>
       <w:pgSz w:w="11907" w:h="16839" w:code="9"/>
       <w:pgMar w:top="1418" w:right="1418" w:bottom="1418" w:left="2268" w:header="720" w:footer="720" w:gutter="0"/>
       <w:cols w:space="720"/>
@@ -17446,6 +17425,35 @@
       <w:pStyle w:val="Footer"/>
       <w:jc w:val="center"/>
       <w:rPr>
+        <w:rFonts w:ascii="Times New Roman" w:cs="Times New Roman"/>
+        <w:sz w:val="24"/>
+        <w:szCs w:val="24"/>
+        <w:lang w:val="id-ID"/>
+      </w:rPr>
+    </w:pPr>
+    <w:r>
+      <w:rPr>
+        <w:rFonts w:ascii="Times New Roman" w:cs="Times New Roman"/>
+        <w:sz w:val="24"/>
+        <w:szCs w:val="24"/>
+        <w:lang w:val="id-ID"/>
+      </w:rPr>
+      <w:t>1</w:t>
+    </w:r>
+  </w:p>
+</w:ftr>
+</file>
+
+<file path=word/footer2.xml><?xml version="1.0" encoding="utf-8"?>
+<w:ftr xmlns:wpc="http://schemas.microsoft.com/office/word/2010/wordprocessingCanvas" xmlns:mc="http://schemas.openxmlformats.org/markup-compatibility/2006" xmlns:o="urn:schemas-microsoft-com:office:office" xmlns:r="http://schemas.openxmlformats.org/officeDocument/2006/relationships" xmlns:m="http://schemas.openxmlformats.org/officeDocument/2006/math" xmlns:v="urn:schemas-microsoft-com:vml" xmlns:wp14="http://schemas.microsoft.com/office/word/2010/wordprocessingDrawing" xmlns:wp="http://schemas.openxmlformats.org/drawingml/2006/wordprocessingDrawing" xmlns:w10="urn:schemas-microsoft-com:office:word" xmlns:w="http://schemas.openxmlformats.org/wordprocessingml/2006/main" xmlns:w14="http://schemas.microsoft.com/office/word/2010/wordml" xmlns:wpg="http://schemas.microsoft.com/office/word/2010/wordprocessingGroup" xmlns:wpi="http://schemas.microsoft.com/office/word/2010/wordprocessingInk" xmlns:wne="http://schemas.microsoft.com/office/word/2006/wordml" xmlns:wps="http://schemas.microsoft.com/office/word/2010/wordprocessingShape" mc:Ignorable="w14 wp14">
+  <w:p>
+    <w:pPr>
+      <w:pStyle w:val="Footer"/>
+      <w:jc w:val="center"/>
+      <w:rPr>
+        <w:rFonts w:ascii="Times New Roman" w:cs="Times New Roman"/>
+        <w:sz w:val="24"/>
+        <w:szCs w:val="24"/>
         <w:lang w:val="id-ID"/>
       </w:rPr>
     </w:pPr>
@@ -17483,8 +17491,19 @@
   <w:p>
     <w:pPr>
       <w:pStyle w:val="Header"/>
+      <w:rPr>
+        <w:rFonts w:ascii="Times New Roman" w:cs="Times New Roman"/>
+        <w:sz w:val="24"/>
+        <w:szCs w:val="24"/>
+        <w:lang w:val="id-ID"/>
+      </w:rPr>
     </w:pPr>
     <w:r>
+      <w:rPr>
+        <w:rFonts w:ascii="Times New Roman" w:cs="Times New Roman"/>
+        <w:sz w:val="24"/>
+        <w:szCs w:val="24"/>
+      </w:rPr>
       <w:t>2</w:t>
     </w:r>
   </w:p>
@@ -17495,7 +17514,12 @@
 <w:hdr xmlns:wpc="http://schemas.microsoft.com/office/word/2010/wordprocessingCanvas" xmlns:mc="http://schemas.openxmlformats.org/markup-compatibility/2006" xmlns:o="urn:schemas-microsoft-com:office:office" xmlns:r="http://schemas.openxmlformats.org/officeDocument/2006/relationships" xmlns:m="http://schemas.openxmlformats.org/officeDocument/2006/math" xmlns:v="urn:schemas-microsoft-com:vml" xmlns:wp14="http://schemas.microsoft.com/office/word/2010/wordprocessingDrawing" xmlns:wp="http://schemas.openxmlformats.org/drawingml/2006/wordprocessingDrawing" xmlns:w10="urn:schemas-microsoft-com:office:word" xmlns:w="http://schemas.openxmlformats.org/wordprocessingml/2006/main" xmlns:w14="http://schemas.microsoft.com/office/word/2010/wordml" xmlns:wpg="http://schemas.microsoft.com/office/word/2010/wordprocessingGroup" xmlns:wpi="http://schemas.microsoft.com/office/word/2010/wordprocessingInk" xmlns:wne="http://schemas.microsoft.com/office/word/2006/wordml" xmlns:wps="http://schemas.microsoft.com/office/word/2010/wordprocessingShape" mc:Ignorable="w14 wp14">
   <w:sdt>
     <w:sdtPr>
-      <w:id w:val="1640606281"/>
+      <w:rPr>
+        <w:rFonts w:ascii="Times New Roman" w:cs="Times New Roman"/>
+        <w:sz w:val="24"/>
+        <w:szCs w:val="24"/>
+      </w:rPr>
+      <w:id w:val="-712729660"/>
       <w:docPartObj>
         <w:docPartGallery w:val="Page Numbers (Top of Page)"/>
         <w:docPartUnique/>
@@ -17510,26 +17534,53 @@
       <w:p>
         <w:pPr>
           <w:pStyle w:val="Header"/>
+          <w:ind w:firstLine="720"/>
           <w:jc w:val="right"/>
+          <w:rPr>
+            <w:rFonts w:ascii="Times New Roman" w:cs="Times New Roman"/>
+            <w:sz w:val="24"/>
+            <w:szCs w:val="24"/>
+          </w:rPr>
         </w:pPr>
         <w:r>
+          <w:rPr>
+            <w:rFonts w:ascii="Times New Roman" w:cs="Times New Roman"/>
+            <w:sz w:val="24"/>
+            <w:szCs w:val="24"/>
+          </w:rPr>
           <w:fldChar w:fldCharType="begin"/>
         </w:r>
         <w:r>
+          <w:rPr>
+            <w:rFonts w:ascii="Times New Roman" w:cs="Times New Roman"/>
+            <w:sz w:val="24"/>
+            <w:szCs w:val="24"/>
+          </w:rPr>
           <w:instrText xml:space="preserve"> PAGE   \* MERGEFORMAT </w:instrText>
         </w:r>
         <w:r>
+          <w:rPr>
+            <w:rFonts w:ascii="Times New Roman" w:cs="Times New Roman"/>
+            <w:sz w:val="24"/>
+            <w:szCs w:val="24"/>
+          </w:rPr>
           <w:fldChar w:fldCharType="separate"/>
         </w:r>
         <w:r>
           <w:rPr>
+            <w:rFonts w:ascii="Times New Roman" w:cs="Times New Roman"/>
             <w:noProof/>
+            <w:sz w:val="24"/>
+            <w:szCs w:val="24"/>
           </w:rPr>
           <w:t>7</w:t>
         </w:r>
         <w:r>
           <w:rPr>
+            <w:rFonts w:ascii="Times New Roman" w:cs="Times New Roman"/>
             <w:noProof/>
+            <w:sz w:val="24"/>
+            <w:szCs w:val="24"/>
           </w:rPr>
           <w:fldChar w:fldCharType="end"/>
         </w:r>
@@ -17539,6 +17590,9 @@
   <w:p>
     <w:pPr>
       <w:pStyle w:val="Header"/>
+      <w:rPr>
+        <w:rFonts w:ascii="Times New Roman" w:cs="Times New Roman"/>
+      </w:rPr>
     </w:pPr>
   </w:p>
 </w:hdr>
@@ -17550,14 +17604,70 @@
     <w:pPr>
       <w:pStyle w:val="Header"/>
       <w:rPr>
+        <w:rFonts w:ascii="Times New Roman" w:cs="Times New Roman"/>
+        <w:sz w:val="24"/>
+        <w:szCs w:val="24"/>
         <w:lang w:val="id-ID"/>
       </w:rPr>
     </w:pPr>
     <w:r>
       <w:rPr>
+        <w:rFonts w:ascii="Times New Roman" w:cs="Times New Roman"/>
+        <w:sz w:val="24"/>
+        <w:szCs w:val="24"/>
+        <w:lang w:val="id-ID"/>
+      </w:rPr>
+      <w:t>6</w:t>
+    </w:r>
+  </w:p>
+</w:hdr>
+</file>
+
+<file path=word/header4.xml><?xml version="1.0" encoding="utf-8"?>
+<w:hdr xmlns:wpc="http://schemas.microsoft.com/office/word/2010/wordprocessingCanvas" xmlns:mc="http://schemas.openxmlformats.org/markup-compatibility/2006" xmlns:o="urn:schemas-microsoft-com:office:office" xmlns:r="http://schemas.openxmlformats.org/officeDocument/2006/relationships" xmlns:m="http://schemas.openxmlformats.org/officeDocument/2006/math" xmlns:v="urn:schemas-microsoft-com:vml" xmlns:wp14="http://schemas.microsoft.com/office/word/2010/wordprocessingDrawing" xmlns:wp="http://schemas.openxmlformats.org/drawingml/2006/wordprocessingDrawing" xmlns:w10="urn:schemas-microsoft-com:office:word" xmlns:w="http://schemas.openxmlformats.org/wordprocessingml/2006/main" xmlns:w14="http://schemas.microsoft.com/office/word/2010/wordml" xmlns:wpg="http://schemas.microsoft.com/office/word/2010/wordprocessingGroup" xmlns:wpi="http://schemas.microsoft.com/office/word/2010/wordprocessingInk" xmlns:wne="http://schemas.microsoft.com/office/word/2006/wordml" xmlns:wps="http://schemas.microsoft.com/office/word/2010/wordprocessingShape" mc:Ignorable="w14 wp14">
+  <w:p>
+    <w:pPr>
+      <w:pStyle w:val="Header"/>
+      <w:rPr>
+        <w:rFonts w:ascii="Times New Roman" w:cs="Times New Roman"/>
+        <w:sz w:val="24"/>
+        <w:szCs w:val="24"/>
+        <w:lang w:val="id-ID"/>
+      </w:rPr>
+    </w:pPr>
+    <w:r>
+      <w:rPr>
+        <w:rFonts w:ascii="Times New Roman" w:cs="Times New Roman"/>
+        <w:sz w:val="24"/>
+        <w:szCs w:val="24"/>
         <w:lang w:val="id-ID"/>
       </w:rPr>
       <w:t>4</w:t>
+    </w:r>
+  </w:p>
+</w:hdr>
+</file>
+
+<file path=word/header5.xml><?xml version="1.0" encoding="utf-8"?>
+<w:hdr xmlns:wpc="http://schemas.microsoft.com/office/word/2010/wordprocessingCanvas" xmlns:mc="http://schemas.openxmlformats.org/markup-compatibility/2006" xmlns:o="urn:schemas-microsoft-com:office:office" xmlns:r="http://schemas.openxmlformats.org/officeDocument/2006/relationships" xmlns:m="http://schemas.openxmlformats.org/officeDocument/2006/math" xmlns:v="urn:schemas-microsoft-com:vml" xmlns:wp14="http://schemas.microsoft.com/office/word/2010/wordprocessingDrawing" xmlns:wp="http://schemas.openxmlformats.org/drawingml/2006/wordprocessingDrawing" xmlns:w10="urn:schemas-microsoft-com:office:word" xmlns:w="http://schemas.openxmlformats.org/wordprocessingml/2006/main" xmlns:w14="http://schemas.microsoft.com/office/word/2010/wordml" xmlns:wpg="http://schemas.microsoft.com/office/word/2010/wordprocessingGroup" xmlns:wpi="http://schemas.microsoft.com/office/word/2010/wordprocessingInk" xmlns:wne="http://schemas.microsoft.com/office/word/2006/wordml" xmlns:wps="http://schemas.microsoft.com/office/word/2010/wordprocessingShape" mc:Ignorable="w14 wp14">
+  <w:p>
+    <w:pPr>
+      <w:pStyle w:val="Header"/>
+      <w:rPr>
+        <w:rFonts w:ascii="Times New Roman" w:cs="Times New Roman"/>
+        <w:sz w:val="24"/>
+        <w:szCs w:val="24"/>
+        <w:lang w:val="id-ID"/>
+      </w:rPr>
+    </w:pPr>
+    <w:r>
+      <w:rPr>
+        <w:rFonts w:ascii="Times New Roman" w:cs="Times New Roman"/>
+        <w:sz w:val="24"/>
+        <w:szCs w:val="24"/>
+        <w:lang w:val="id-ID"/>
+      </w:rPr>
+      <w:t>8</w:t>
     </w:r>
   </w:p>
 </w:hdr>
@@ -19726,4 +19836,16 @@
   <a:objectDefaults/>
   <a:extraClrSchemeLst/>
 </a:theme>
+</file>
+
+<file path=customXml/item1.xml><?xml version="1.0" encoding="utf-8"?>
+<b:Sources xmlns:b="http://schemas.openxmlformats.org/officeDocument/2006/bibliography" xmlns="http://schemas.openxmlformats.org/officeDocument/2006/bibliography" SelectedStyle="\APASixthEditionOfficeOnline.xsl" StyleName="APA Sixth Edition"/>
+</file>
+
+<file path=customXml/itemProps1.xml><?xml version="1.0" encoding="utf-8"?>
+<ds:datastoreItem xmlns:ds="http://schemas.openxmlformats.org/officeDocument/2006/customXml" ds:itemID="{BB123DEE-BF2D-4AEC-9793-6D178F63F1AB}">
+  <ds:schemaRefs>
+    <ds:schemaRef ds:uri="http://schemas.openxmlformats.org/officeDocument/2006/bibliography"/>
+  </ds:schemaRefs>
+</ds:datastoreItem>
 </file>
</xml_diff>

<commit_message>
revisi penulisan kutipan dan bulleting
</commit_message>
<xml_diff>
--- a/Penulisan Skripsi/BAB 1 Pendahuluan.docx
+++ b/Penulisan Skripsi/BAB 1 Pendahuluan.docx
@@ -230,6 +230,7 @@
           <w:noProof/>
           <w:sz w:val="24"/>
           <w:szCs w:val="24"/>
+          <w:lang w:val="id-ID" w:eastAsia="id-ID"/>
         </w:rPr>
         <w:drawing>
           <wp:anchor distT="0" distB="0" distL="114300" distR="114300" simplePos="0" relativeHeight="251658240" behindDoc="1" locked="0" layoutInCell="1" allowOverlap="1" wp14:anchorId="57DDE66D" wp14:editId="76DDCD2B">
@@ -317,8 +318,6 @@
           <w:szCs w:val="24"/>
         </w:rPr>
       </w:pPr>
-      <w:bookmarkStart w:id="0" w:name="_GoBack"/>
-      <w:bookmarkEnd w:id="0"/>
     </w:p>
     <w:p>
       <w:pPr>
@@ -1215,6 +1214,15 @@
           <w:rFonts w:ascii="Times New Roman" w:cs="Times New Roman"/>
           <w:sz w:val="24"/>
           <w:szCs w:val="24"/>
+          <w:lang w:val="id-ID"/>
+        </w:rPr>
+        <w:t xml:space="preserve"> et al.</w:t>
+      </w:r>
+      <w:r>
+        <w:rPr>
+          <w:rFonts w:ascii="Times New Roman" w:cs="Times New Roman"/>
+          <w:sz w:val="24"/>
+          <w:szCs w:val="24"/>
         </w:rPr>
         <w:t>, 2012)</w:t>
       </w:r>
@@ -3648,6 +3656,15 @@
           <w:rFonts w:ascii="Times New Roman" w:eastAsiaTheme="minorHAnsi" w:cs="Times New Roman"/>
           <w:sz w:val="24"/>
           <w:szCs w:val="24"/>
+          <w:lang w:val="id-ID"/>
+        </w:rPr>
+        <w:t>, p. 544</w:t>
+      </w:r>
+      <w:r>
+        <w:rPr>
+          <w:rFonts w:ascii="Times New Roman" w:eastAsiaTheme="minorHAnsi" w:cs="Times New Roman"/>
+          <w:sz w:val="24"/>
+          <w:szCs w:val="24"/>
         </w:rPr>
         <w:t>)</w:t>
       </w:r>
@@ -9583,8 +9600,37 @@
           <w:bCs/>
           <w:sz w:val="24"/>
           <w:szCs w:val="24"/>
-        </w:rPr>
-        <w:t>, 2015),</w:t>
+          <w:lang w:val="id-ID"/>
+        </w:rPr>
+        <w:t xml:space="preserve"> et al.</w:t>
+      </w:r>
+      <w:r>
+        <w:rPr>
+          <w:rFonts w:ascii="Times New Roman" w:cs="Times New Roman"/>
+          <w:bCs/>
+          <w:sz w:val="24"/>
+          <w:szCs w:val="24"/>
+        </w:rPr>
+        <w:t>, 2015</w:t>
+      </w:r>
+      <w:r>
+        <w:rPr>
+          <w:rFonts w:ascii="Times New Roman" w:cs="Times New Roman"/>
+          <w:bCs/>
+          <w:sz w:val="24"/>
+          <w:szCs w:val="24"/>
+          <w:lang w:val="id-ID"/>
+        </w:rPr>
+        <w:t>, p. 544</w:t>
+      </w:r>
+      <w:r>
+        <w:rPr>
+          <w:rFonts w:ascii="Times New Roman" w:cs="Times New Roman"/>
+          <w:bCs/>
+          <w:sz w:val="24"/>
+          <w:szCs w:val="24"/>
+        </w:rPr>
+        <w:t>),</w:t>
       </w:r>
       <w:r>
         <w:rPr>
@@ -12419,7 +12465,6 @@
           <w:szCs w:val="24"/>
           <w:lang w:val="id-ID"/>
         </w:rPr>
-        <w:lastRenderedPageBreak/>
         <w:t>1.</w:t>
       </w:r>
       <w:r>
@@ -15968,6 +16013,7 @@
           <w:sz w:val="24"/>
           <w:szCs w:val="24"/>
         </w:rPr>
+        <w:lastRenderedPageBreak/>
         <w:t>Kepribadian</w:t>
       </w:r>
       <w:proofErr w:type="spellEnd"/>
@@ -16066,7 +16112,6 @@
           <w:sz w:val="24"/>
           <w:szCs w:val="24"/>
         </w:rPr>
-        <w:lastRenderedPageBreak/>
         <w:t xml:space="preserve">yang </w:t>
       </w:r>
       <w:proofErr w:type="spellStart"/>
@@ -18440,6 +18485,8 @@
         </w:rPr>
         <w:t>.</w:t>
       </w:r>
+      <w:bookmarkStart w:id="0" w:name="_GoBack"/>
+      <w:bookmarkEnd w:id="0"/>
       <w:proofErr w:type="gramEnd"/>
     </w:p>
     <w:sectPr>
@@ -21007,7 +21054,7 @@
 </file>
 
 <file path=customXml/itemProps1.xml><?xml version="1.0" encoding="utf-8"?>
-<ds:datastoreItem xmlns:ds="http://schemas.openxmlformats.org/officeDocument/2006/customXml" ds:itemID="{F283AFD8-6344-4403-AC94-54311A0C3EA5}">
+<ds:datastoreItem xmlns:ds="http://schemas.openxmlformats.org/officeDocument/2006/customXml" ds:itemID="{24F7ADED-58DC-422A-AE52-8B4008C3FAAF}">
   <ds:schemaRefs>
     <ds:schemaRef ds:uri="http://schemas.openxmlformats.org/officeDocument/2006/bibliography"/>
   </ds:schemaRefs>

</xml_diff>

<commit_message>
revisi perhitungan rumus algo
</commit_message>
<xml_diff>
--- a/Penulisan Skripsi/BAB 1 Pendahuluan.docx
+++ b/Penulisan Skripsi/BAB 1 Pendahuluan.docx
@@ -132,15 +132,25 @@
           <w:szCs w:val="24"/>
           <w:lang w:val="id-ID"/>
         </w:rPr>
-        <w:t>Social media</w:t>
-      </w:r>
-      <w:r>
-        <w:rPr>
-          <w:rFonts w:ascii="Times New Roman" w:cs="Times New Roman"/>
+        <w:t xml:space="preserve">Social </w:t>
+      </w:r>
+      <w:r>
+        <w:rPr>
+          <w:rFonts w:ascii="Times New Roman" w:cs="Times New Roman"/>
+          <w:i/>
           <w:sz w:val="24"/>
           <w:szCs w:val="24"/>
           <w:lang w:val="id-ID"/>
         </w:rPr>
+        <w:t>networks</w:t>
+      </w:r>
+      <w:r>
+        <w:rPr>
+          <w:rFonts w:ascii="Times New Roman" w:cs="Times New Roman"/>
+          <w:sz w:val="24"/>
+          <w:szCs w:val="24"/>
+          <w:lang w:val="id-ID"/>
+        </w:rPr>
         <w:t xml:space="preserve"> telah menjadi sebuah alat komunikasi dan interaksi antar manusia selama beberapa tahun terakhir. Di zaman di</w:t>
       </w:r>
       <w:r>
@@ -187,7 +197,17 @@
           <w:szCs w:val="24"/>
           <w:lang w:val="id-ID"/>
         </w:rPr>
-        <w:t>social media</w:t>
+        <w:t xml:space="preserve">social </w:t>
+      </w:r>
+      <w:r>
+        <w:rPr>
+          <w:rFonts w:ascii="Times New Roman" w:cs="Times New Roman"/>
+          <w:i/>
+          <w:sz w:val="24"/>
+          <w:szCs w:val="24"/>
+          <w:lang w:val="id-ID"/>
+        </w:rPr>
+        <w:t>networks</w:t>
       </w:r>
       <w:r>
         <w:rPr>
@@ -703,15 +723,25 @@
           <w:szCs w:val="24"/>
           <w:lang w:val="id-ID"/>
         </w:rPr>
-        <w:t>social media</w:t>
-      </w:r>
-      <w:r>
-        <w:rPr>
-          <w:rFonts w:ascii="Times New Roman" w:cs="Times New Roman"/>
+        <w:t xml:space="preserve">social </w:t>
+      </w:r>
+      <w:r>
+        <w:rPr>
+          <w:rFonts w:ascii="Times New Roman" w:cs="Times New Roman"/>
+          <w:i/>
           <w:sz w:val="24"/>
           <w:szCs w:val="24"/>
           <w:lang w:val="id-ID"/>
         </w:rPr>
+        <w:t>networks</w:t>
+      </w:r>
+      <w:r>
+        <w:rPr>
+          <w:rFonts w:ascii="Times New Roman" w:cs="Times New Roman"/>
+          <w:sz w:val="24"/>
+          <w:szCs w:val="24"/>
+          <w:lang w:val="id-ID"/>
+        </w:rPr>
         <w:t xml:space="preserve"> merupakan sarana yang paling tepat untuk memperoleh data dan memprediksikan kepribadian seseorang.</w:t>
       </w:r>
       <w:r>
@@ -759,7 +789,6 @@
         <w:t xml:space="preserve"> </w:t>
       </w:r>
       <w:proofErr w:type="spellStart"/>
-      <w:proofErr w:type="gramStart"/>
       <w:r>
         <w:rPr>
           <w:rFonts w:ascii="Times New Roman" w:cs="Times New Roman"/>
@@ -769,7 +798,6 @@
         <w:t>akan</w:t>
       </w:r>
       <w:proofErr w:type="spellEnd"/>
-      <w:proofErr w:type="gramEnd"/>
       <w:r>
         <w:rPr>
           <w:rFonts w:ascii="Times New Roman" w:cs="Times New Roman"/>
@@ -2278,16 +2306,7 @@
           <w:sz w:val="24"/>
           <w:szCs w:val="24"/>
         </w:rPr>
-        <w:t xml:space="preserve"> </w:t>
-      </w:r>
-      <w:proofErr w:type="gramStart"/>
-      <w:r>
-        <w:rPr>
-          <w:rFonts w:ascii="Times New Roman" w:cs="Times New Roman"/>
-          <w:sz w:val="24"/>
-          <w:szCs w:val="24"/>
-        </w:rPr>
-        <w:t xml:space="preserve">Traits yang </w:t>
+        <w:t xml:space="preserve"> Traits yang </w:t>
       </w:r>
       <w:proofErr w:type="spellStart"/>
       <w:r>
@@ -2440,19 +2459,9 @@
           <w:sz w:val="24"/>
           <w:szCs w:val="24"/>
         </w:rPr>
-        <w:t>.</w:t>
-      </w:r>
-      <w:proofErr w:type="gramEnd"/>
-      <w:r>
-        <w:rPr>
-          <w:rFonts w:ascii="Times New Roman" w:cs="Times New Roman"/>
-          <w:sz w:val="24"/>
-          <w:szCs w:val="24"/>
-        </w:rPr>
-        <w:t xml:space="preserve"> </w:t>
-      </w:r>
-      <w:proofErr w:type="spellStart"/>
-      <w:proofErr w:type="gramStart"/>
+        <w:t xml:space="preserve">. </w:t>
+      </w:r>
+      <w:proofErr w:type="spellStart"/>
       <w:r>
         <w:rPr>
           <w:rFonts w:ascii="Times New Roman" w:cs="Times New Roman"/>
@@ -2559,17 +2568,7 @@
           <w:szCs w:val="24"/>
           <w:lang w:val="id-ID"/>
         </w:rPr>
-        <w:t xml:space="preserve"> membantu para pekerja menemukan pekerjaan yang paling cocok dengan diri mereka.</w:t>
-      </w:r>
-      <w:proofErr w:type="gramEnd"/>
-      <w:r>
-        <w:rPr>
-          <w:rFonts w:ascii="Times New Roman" w:cs="Times New Roman"/>
-          <w:sz w:val="24"/>
-          <w:szCs w:val="24"/>
-          <w:lang w:val="id-ID"/>
-        </w:rPr>
-        <w:t xml:space="preserve"> Ilmu  membaca kepribadian  seseorang  memang  bukan  hal  baru  dan  sudah  dikembangkan  beratus-ratus  tahun lamanya. Namun, sampai hari ini belum ada teori maupun alat (tes) yang bisa menjelaskan 100% akurat mengenai kepribadian dan perilaku seseorang. Sebab manusia itu unik. Hampir tidak ada manusia yang sama satu sama lain, walaupun mereka kembar identik. Namun demikian setidaknya jika kita menggunakan prinsip hukum 20/80 dari Vilfredo Pareto, yang berarti “kita dapat menggunakan alat ukur yang hanya mengukur 20% saja namun mampu mewakili sebagian besar (80%) aspek yang diukur”, maka kita d</w:t>
+        <w:t xml:space="preserve"> membantu para pekerja menemukan pekerjaan yang paling cocok dengan diri mereka. Ilmu  membaca kepribadian  seseorang  memang  bukan  hal  baru  dan  sudah  dikembangkan  beratus-ratus  tahun lamanya. Namun, sampai hari ini belum ada teori maupun alat (tes) yang bisa menjelaskan 100% akurat mengenai kepribadian dan perilaku seseorang. Sebab manusia itu unik. Hampir tidak ada manusia yang sama satu sama lain, walaupun mereka kembar identik. Namun demikian setidaknya jika kita menggunakan prinsip hukum 20/80 dari Vilfredo Pareto, yang berarti “kita dapat menggunakan alat ukur yang hanya mengukur 20% saja namun mampu mewakili sebagian besar (80%) aspek yang diukur”, maka kita d</w:t>
       </w:r>
       <w:r>
         <w:rPr>
@@ -3229,7 +3228,6 @@
         <w:t xml:space="preserve"> yang </w:t>
       </w:r>
       <w:proofErr w:type="spellStart"/>
-      <w:proofErr w:type="gramStart"/>
       <w:r>
         <w:rPr>
           <w:rFonts w:ascii="Times New Roman" w:eastAsia="Times New Roman" w:cs="Times New Roman"/>
@@ -3239,7 +3237,6 @@
         <w:t>akan</w:t>
       </w:r>
       <w:proofErr w:type="spellEnd"/>
-      <w:proofErr w:type="gramEnd"/>
       <w:r>
         <w:rPr>
           <w:rFonts w:ascii="Times New Roman" w:eastAsia="Times New Roman" w:cs="Times New Roman"/>
@@ -3330,7 +3327,6 @@
         <w:t xml:space="preserve"> yang </w:t>
       </w:r>
       <w:proofErr w:type="spellStart"/>
-      <w:proofErr w:type="gramStart"/>
       <w:r>
         <w:rPr>
           <w:rFonts w:ascii="Times New Roman" w:eastAsia="Times New Roman" w:cs="Times New Roman"/>
@@ -3340,7 +3336,6 @@
         <w:t>akan</w:t>
       </w:r>
       <w:proofErr w:type="spellEnd"/>
-      <w:proofErr w:type="gramEnd"/>
       <w:r>
         <w:rPr>
           <w:rFonts w:ascii="Times New Roman" w:eastAsia="Times New Roman" w:cs="Times New Roman"/>
@@ -4672,7 +4667,6 @@
         <w:t xml:space="preserve"> </w:t>
       </w:r>
       <w:proofErr w:type="spellStart"/>
-      <w:proofErr w:type="gramStart"/>
       <w:r>
         <w:rPr>
           <w:rFonts w:ascii="Times New Roman" w:eastAsiaTheme="minorHAnsi" w:cs="Times New Roman"/>
@@ -4682,7 +4676,6 @@
         <w:t>akan</w:t>
       </w:r>
       <w:proofErr w:type="spellEnd"/>
-      <w:proofErr w:type="gramEnd"/>
       <w:r>
         <w:rPr>
           <w:rFonts w:ascii="Times New Roman" w:eastAsiaTheme="minorHAnsi" w:cs="Times New Roman"/>
@@ -4933,7 +4926,6 @@
         <w:t xml:space="preserve"> </w:t>
       </w:r>
       <w:proofErr w:type="spellStart"/>
-      <w:proofErr w:type="gramStart"/>
       <w:r>
         <w:rPr>
           <w:rFonts w:ascii="Times New Roman" w:eastAsiaTheme="minorHAnsi" w:cs="Times New Roman"/>
@@ -4943,7 +4935,6 @@
         <w:t>akan</w:t>
       </w:r>
       <w:proofErr w:type="spellEnd"/>
-      <w:proofErr w:type="gramEnd"/>
       <w:r>
         <w:rPr>
           <w:rFonts w:ascii="Times New Roman" w:eastAsiaTheme="minorHAnsi" w:cs="Times New Roman"/>
@@ -7271,7 +7262,6 @@
         <w:tab/>
       </w:r>
       <w:proofErr w:type="spellStart"/>
-      <w:proofErr w:type="gramStart"/>
       <w:r>
         <w:rPr>
           <w:rFonts w:ascii="Times New Roman" w:cs="Times New Roman"/>
@@ -7613,7 +7603,6 @@
         </w:rPr>
         <w:t>.</w:t>
       </w:r>
-      <w:proofErr w:type="gramEnd"/>
     </w:p>
     <w:p>
       <w:pPr>
@@ -7950,7 +7939,6 @@
         <w:t xml:space="preserve"> yang </w:t>
       </w:r>
       <w:proofErr w:type="spellStart"/>
-      <w:proofErr w:type="gramStart"/>
       <w:r>
         <w:rPr>
           <w:rFonts w:ascii="Times New Roman" w:cs="Times New Roman"/>
@@ -7961,7 +7949,6 @@
         <w:t>akan</w:t>
       </w:r>
       <w:proofErr w:type="spellEnd"/>
-      <w:proofErr w:type="gramEnd"/>
       <w:r>
         <w:rPr>
           <w:rFonts w:ascii="Times New Roman" w:cs="Times New Roman"/>
@@ -8563,7 +8550,6 @@
         <w:t xml:space="preserve"> dataset yang </w:t>
       </w:r>
       <w:proofErr w:type="spellStart"/>
-      <w:proofErr w:type="gramStart"/>
       <w:r>
         <w:rPr>
           <w:rFonts w:ascii="Times New Roman" w:cs="Times New Roman"/>
@@ -8574,7 +8560,6 @@
         <w:t>akan</w:t>
       </w:r>
       <w:proofErr w:type="spellEnd"/>
-      <w:proofErr w:type="gramEnd"/>
       <w:r>
         <w:rPr>
           <w:rFonts w:ascii="Times New Roman" w:cs="Times New Roman"/>
@@ -8748,7 +8733,6 @@
         </w:rPr>
       </w:pPr>
       <w:proofErr w:type="spellStart"/>
-      <w:proofErr w:type="gramStart"/>
       <w:r>
         <w:rPr>
           <w:rFonts w:ascii="Times New Roman" w:cs="Times New Roman"/>
@@ -9088,7 +9072,6 @@
         </w:rPr>
         <w:t>.</w:t>
       </w:r>
-      <w:proofErr w:type="gramEnd"/>
     </w:p>
     <w:p>
       <w:pPr>
@@ -10077,7 +10060,6 @@
         <w:t xml:space="preserve"> </w:t>
       </w:r>
       <w:proofErr w:type="spellStart"/>
-      <w:proofErr w:type="gramStart"/>
       <w:r>
         <w:rPr>
           <w:rFonts w:ascii="Times New Roman" w:cs="Times New Roman"/>
@@ -10395,70 +10377,225 @@
           <w:sz w:val="24"/>
           <w:szCs w:val="24"/>
         </w:rPr>
+        <w:t xml:space="preserve">. </w:t>
+      </w:r>
+      <w:proofErr w:type="spellStart"/>
+      <w:r>
+        <w:rPr>
+          <w:rFonts w:ascii="Times New Roman" w:cs="Times New Roman"/>
+          <w:bCs/>
+          <w:sz w:val="24"/>
+          <w:szCs w:val="24"/>
+        </w:rPr>
+        <w:t>Terdapat</w:t>
+      </w:r>
+      <w:proofErr w:type="spellEnd"/>
+      <w:r>
+        <w:rPr>
+          <w:rFonts w:ascii="Times New Roman" w:cs="Times New Roman"/>
+          <w:bCs/>
+          <w:sz w:val="24"/>
+          <w:szCs w:val="24"/>
+        </w:rPr>
+        <w:t xml:space="preserve"> 250 dataset yang </w:t>
+      </w:r>
+      <w:proofErr w:type="spellStart"/>
+      <w:r>
+        <w:rPr>
+          <w:rFonts w:ascii="Times New Roman" w:cs="Times New Roman"/>
+          <w:bCs/>
+          <w:sz w:val="24"/>
+          <w:szCs w:val="24"/>
+        </w:rPr>
+        <w:t>dibagi</w:t>
+      </w:r>
+      <w:proofErr w:type="spellEnd"/>
+      <w:r>
+        <w:rPr>
+          <w:rFonts w:ascii="Times New Roman" w:cs="Times New Roman"/>
+          <w:bCs/>
+          <w:sz w:val="24"/>
+          <w:szCs w:val="24"/>
+        </w:rPr>
+        <w:t xml:space="preserve"> </w:t>
+      </w:r>
+      <w:proofErr w:type="spellStart"/>
+      <w:r>
+        <w:rPr>
+          <w:rFonts w:ascii="Times New Roman" w:cs="Times New Roman"/>
+          <w:bCs/>
+          <w:sz w:val="24"/>
+          <w:szCs w:val="24"/>
+        </w:rPr>
+        <w:t>secara</w:t>
+      </w:r>
+      <w:proofErr w:type="spellEnd"/>
+      <w:r>
+        <w:rPr>
+          <w:rFonts w:ascii="Times New Roman" w:cs="Times New Roman"/>
+          <w:bCs/>
+          <w:sz w:val="24"/>
+          <w:szCs w:val="24"/>
+        </w:rPr>
+        <w:t xml:space="preserve"> </w:t>
+      </w:r>
+      <w:r>
+        <w:rPr>
+          <w:rFonts w:ascii="Times New Roman" w:cs="Times New Roman"/>
+          <w:bCs/>
+          <w:i/>
+          <w:sz w:val="24"/>
+          <w:szCs w:val="24"/>
+        </w:rPr>
+        <w:t>public</w:t>
+      </w:r>
+      <w:r>
+        <w:rPr>
+          <w:rFonts w:ascii="Times New Roman" w:cs="Times New Roman"/>
+          <w:bCs/>
+          <w:sz w:val="24"/>
+          <w:szCs w:val="24"/>
+        </w:rPr>
         <w:t>.</w:t>
       </w:r>
-      <w:proofErr w:type="gramEnd"/>
-      <w:r>
-        <w:rPr>
-          <w:rFonts w:ascii="Times New Roman" w:cs="Times New Roman"/>
-          <w:bCs/>
-          <w:sz w:val="24"/>
-          <w:szCs w:val="24"/>
-        </w:rPr>
-        <w:t xml:space="preserve"> </w:t>
-      </w:r>
-      <w:proofErr w:type="spellStart"/>
-      <w:proofErr w:type="gramStart"/>
-      <w:r>
-        <w:rPr>
-          <w:rFonts w:ascii="Times New Roman" w:cs="Times New Roman"/>
-          <w:bCs/>
-          <w:sz w:val="24"/>
-          <w:szCs w:val="24"/>
-        </w:rPr>
-        <w:t>Terdapat</w:t>
-      </w:r>
-      <w:proofErr w:type="spellEnd"/>
-      <w:r>
-        <w:rPr>
-          <w:rFonts w:ascii="Times New Roman" w:cs="Times New Roman"/>
-          <w:bCs/>
-          <w:sz w:val="24"/>
-          <w:szCs w:val="24"/>
-        </w:rPr>
-        <w:t xml:space="preserve"> 250 dataset yang </w:t>
-      </w:r>
-      <w:proofErr w:type="spellStart"/>
-      <w:r>
-        <w:rPr>
-          <w:rFonts w:ascii="Times New Roman" w:cs="Times New Roman"/>
-          <w:bCs/>
-          <w:sz w:val="24"/>
-          <w:szCs w:val="24"/>
-        </w:rPr>
-        <w:t>dibagi</w:t>
-      </w:r>
-      <w:proofErr w:type="spellEnd"/>
-      <w:r>
-        <w:rPr>
-          <w:rFonts w:ascii="Times New Roman" w:cs="Times New Roman"/>
-          <w:bCs/>
-          <w:sz w:val="24"/>
-          <w:szCs w:val="24"/>
-        </w:rPr>
-        <w:t xml:space="preserve"> </w:t>
-      </w:r>
-      <w:proofErr w:type="spellStart"/>
-      <w:r>
-        <w:rPr>
-          <w:rFonts w:ascii="Times New Roman" w:cs="Times New Roman"/>
-          <w:bCs/>
-          <w:sz w:val="24"/>
-          <w:szCs w:val="24"/>
-        </w:rPr>
-        <w:t>secara</w:t>
-      </w:r>
-      <w:proofErr w:type="spellEnd"/>
+      <w:r>
+        <w:rPr>
+          <w:rFonts w:ascii="Times New Roman" w:cs="Times New Roman"/>
+          <w:bCs/>
+          <w:sz w:val="24"/>
+          <w:szCs w:val="24"/>
+        </w:rPr>
+        <w:t xml:space="preserve"> </w:t>
+      </w:r>
+      <w:proofErr w:type="spellStart"/>
+      <w:r>
+        <w:rPr>
+          <w:rFonts w:ascii="Times New Roman" w:cs="Times New Roman"/>
+          <w:bCs/>
+          <w:sz w:val="24"/>
+          <w:szCs w:val="24"/>
+        </w:rPr>
+        <w:t>Informasi</w:t>
+      </w:r>
+      <w:proofErr w:type="spellEnd"/>
+      <w:r>
+        <w:rPr>
+          <w:rFonts w:ascii="Times New Roman" w:cs="Times New Roman"/>
+          <w:bCs/>
+          <w:sz w:val="24"/>
+          <w:szCs w:val="24"/>
+        </w:rPr>
+        <w:t xml:space="preserve"> yang </w:t>
+      </w:r>
+      <w:proofErr w:type="spellStart"/>
+      <w:r>
+        <w:rPr>
+          <w:rFonts w:ascii="Times New Roman" w:cs="Times New Roman"/>
+          <w:bCs/>
+          <w:sz w:val="24"/>
+          <w:szCs w:val="24"/>
+        </w:rPr>
+        <w:t>diperoleh</w:t>
+      </w:r>
+      <w:proofErr w:type="spellEnd"/>
+      <w:r>
+        <w:rPr>
+          <w:rFonts w:ascii="Times New Roman" w:cs="Times New Roman"/>
+          <w:bCs/>
+          <w:sz w:val="24"/>
+          <w:szCs w:val="24"/>
+        </w:rPr>
+        <w:t xml:space="preserve"> </w:t>
+      </w:r>
+      <w:proofErr w:type="spellStart"/>
+      <w:r>
+        <w:rPr>
+          <w:rFonts w:ascii="Times New Roman" w:cs="Times New Roman"/>
+          <w:bCs/>
+          <w:sz w:val="24"/>
+          <w:szCs w:val="24"/>
+        </w:rPr>
+        <w:t>ini</w:t>
+      </w:r>
+      <w:proofErr w:type="spellEnd"/>
+      <w:r>
+        <w:rPr>
+          <w:rFonts w:ascii="Times New Roman" w:cs="Times New Roman"/>
+          <w:bCs/>
+          <w:sz w:val="24"/>
+          <w:szCs w:val="24"/>
+        </w:rPr>
+        <w:t xml:space="preserve"> </w:t>
+      </w:r>
+      <w:proofErr w:type="spellStart"/>
+      <w:r>
+        <w:rPr>
+          <w:rFonts w:ascii="Times New Roman" w:cs="Times New Roman"/>
+          <w:bCs/>
+          <w:sz w:val="24"/>
+          <w:szCs w:val="24"/>
+        </w:rPr>
+        <w:t>berupa</w:t>
+      </w:r>
+      <w:proofErr w:type="spellEnd"/>
+      <w:r>
+        <w:rPr>
+          <w:rFonts w:ascii="Times New Roman" w:cs="Times New Roman"/>
+          <w:bCs/>
+          <w:sz w:val="24"/>
+          <w:szCs w:val="24"/>
+        </w:rPr>
+        <w:t xml:space="preserve"> status,</w:t>
+      </w:r>
+      <w:r>
+        <w:rPr>
+          <w:rFonts w:ascii="Times New Roman" w:cs="Times New Roman"/>
+          <w:bCs/>
+          <w:sz w:val="24"/>
+          <w:szCs w:val="24"/>
+        </w:rPr>
+        <w:t xml:space="preserve"> </w:t>
+      </w:r>
+      <w:proofErr w:type="spellStart"/>
+      <w:r>
+        <w:rPr>
+          <w:rFonts w:ascii="Times New Roman" w:cs="Times New Roman"/>
+          <w:bCs/>
+          <w:sz w:val="24"/>
+          <w:szCs w:val="24"/>
+        </w:rPr>
+        <w:t>jenis</w:t>
+      </w:r>
+      <w:proofErr w:type="spellEnd"/>
+      <w:r>
+        <w:rPr>
+          <w:rFonts w:ascii="Times New Roman" w:cs="Times New Roman"/>
+          <w:bCs/>
+          <w:sz w:val="24"/>
+          <w:szCs w:val="24"/>
+        </w:rPr>
+        <w:t xml:space="preserve"> </w:t>
+      </w:r>
+      <w:proofErr w:type="spellStart"/>
+      <w:r>
+        <w:rPr>
+          <w:rFonts w:ascii="Times New Roman" w:cs="Times New Roman"/>
+          <w:bCs/>
+          <w:sz w:val="24"/>
+          <w:szCs w:val="24"/>
+        </w:rPr>
+        <w:t>kepribadian</w:t>
+      </w:r>
+      <w:proofErr w:type="spellEnd"/>
+      <w:r>
+        <w:rPr>
+          <w:rFonts w:ascii="Times New Roman" w:cs="Times New Roman"/>
+          <w:bCs/>
+          <w:sz w:val="24"/>
+          <w:szCs w:val="24"/>
+        </w:rPr>
+        <w:t>,</w:t>
+      </w:r>
       <w:r>
         <w:rPr>
           <w:rFonts w:ascii="Times New Roman" w:cs="Times New Roman"/>
@@ -10476,7 +10613,46 @@
           <w:sz w:val="24"/>
           <w:szCs w:val="24"/>
         </w:rPr>
-        <w:t>public</w:t>
+        <w:t>network size</w:t>
+      </w:r>
+      <w:r>
+        <w:rPr>
+          <w:rFonts w:ascii="Times New Roman" w:cs="Times New Roman"/>
+          <w:bCs/>
+          <w:sz w:val="24"/>
+          <w:szCs w:val="24"/>
+        </w:rPr>
+        <w:t xml:space="preserve">, </w:t>
+      </w:r>
+      <w:proofErr w:type="spellStart"/>
+      <w:r>
+        <w:rPr>
+          <w:rFonts w:ascii="Times New Roman" w:cs="Times New Roman"/>
+          <w:bCs/>
+          <w:sz w:val="24"/>
+          <w:szCs w:val="24"/>
+        </w:rPr>
+        <w:t>dan</w:t>
+      </w:r>
+      <w:proofErr w:type="spellEnd"/>
+      <w:r>
+        <w:rPr>
+          <w:rFonts w:ascii="Times New Roman" w:cs="Times New Roman"/>
+          <w:bCs/>
+          <w:sz w:val="24"/>
+          <w:szCs w:val="24"/>
+        </w:rPr>
+        <w:t xml:space="preserve"> </w:t>
+      </w:r>
+      <w:r>
+        <w:rPr>
+          <w:rFonts w:ascii="Times New Roman" w:cs="Times New Roman"/>
+          <w:bCs/>
+          <w:i/>
+          <w:sz w:val="24"/>
+          <w:szCs w:val="24"/>
+        </w:rPr>
+        <w:t>update time</w:t>
       </w:r>
       <w:r>
         <w:rPr>
@@ -10487,214 +10663,6 @@
         </w:rPr>
         <w:t>.</w:t>
       </w:r>
-      <w:proofErr w:type="gramEnd"/>
-      <w:r>
-        <w:rPr>
-          <w:rFonts w:ascii="Times New Roman" w:cs="Times New Roman"/>
-          <w:bCs/>
-          <w:sz w:val="24"/>
-          <w:szCs w:val="24"/>
-        </w:rPr>
-        <w:t xml:space="preserve"> </w:t>
-      </w:r>
-      <w:proofErr w:type="spellStart"/>
-      <w:proofErr w:type="gramStart"/>
-      <w:r>
-        <w:rPr>
-          <w:rFonts w:ascii="Times New Roman" w:cs="Times New Roman"/>
-          <w:bCs/>
-          <w:sz w:val="24"/>
-          <w:szCs w:val="24"/>
-        </w:rPr>
-        <w:t>Informasi</w:t>
-      </w:r>
-      <w:proofErr w:type="spellEnd"/>
-      <w:r>
-        <w:rPr>
-          <w:rFonts w:ascii="Times New Roman" w:cs="Times New Roman"/>
-          <w:bCs/>
-          <w:sz w:val="24"/>
-          <w:szCs w:val="24"/>
-        </w:rPr>
-        <w:t xml:space="preserve"> yang </w:t>
-      </w:r>
-      <w:proofErr w:type="spellStart"/>
-      <w:r>
-        <w:rPr>
-          <w:rFonts w:ascii="Times New Roman" w:cs="Times New Roman"/>
-          <w:bCs/>
-          <w:sz w:val="24"/>
-          <w:szCs w:val="24"/>
-        </w:rPr>
-        <w:t>diperoleh</w:t>
-      </w:r>
-      <w:proofErr w:type="spellEnd"/>
-      <w:r>
-        <w:rPr>
-          <w:rFonts w:ascii="Times New Roman" w:cs="Times New Roman"/>
-          <w:bCs/>
-          <w:sz w:val="24"/>
-          <w:szCs w:val="24"/>
-        </w:rPr>
-        <w:t xml:space="preserve"> </w:t>
-      </w:r>
-      <w:proofErr w:type="spellStart"/>
-      <w:r>
-        <w:rPr>
-          <w:rFonts w:ascii="Times New Roman" w:cs="Times New Roman"/>
-          <w:bCs/>
-          <w:sz w:val="24"/>
-          <w:szCs w:val="24"/>
-        </w:rPr>
-        <w:t>ini</w:t>
-      </w:r>
-      <w:proofErr w:type="spellEnd"/>
-      <w:r>
-        <w:rPr>
-          <w:rFonts w:ascii="Times New Roman" w:cs="Times New Roman"/>
-          <w:bCs/>
-          <w:sz w:val="24"/>
-          <w:szCs w:val="24"/>
-        </w:rPr>
-        <w:t xml:space="preserve"> </w:t>
-      </w:r>
-      <w:proofErr w:type="spellStart"/>
-      <w:r>
-        <w:rPr>
-          <w:rFonts w:ascii="Times New Roman" w:cs="Times New Roman"/>
-          <w:bCs/>
-          <w:sz w:val="24"/>
-          <w:szCs w:val="24"/>
-        </w:rPr>
-        <w:t>berupa</w:t>
-      </w:r>
-      <w:proofErr w:type="spellEnd"/>
-      <w:r>
-        <w:rPr>
-          <w:rFonts w:ascii="Times New Roman" w:cs="Times New Roman"/>
-          <w:bCs/>
-          <w:sz w:val="24"/>
-          <w:szCs w:val="24"/>
-        </w:rPr>
-        <w:t xml:space="preserve"> status,</w:t>
-      </w:r>
-      <w:r>
-        <w:rPr>
-          <w:rFonts w:ascii="Times New Roman" w:cs="Times New Roman"/>
-          <w:bCs/>
-          <w:sz w:val="24"/>
-          <w:szCs w:val="24"/>
-        </w:rPr>
-        <w:t xml:space="preserve"> </w:t>
-      </w:r>
-      <w:proofErr w:type="spellStart"/>
-      <w:r>
-        <w:rPr>
-          <w:rFonts w:ascii="Times New Roman" w:cs="Times New Roman"/>
-          <w:bCs/>
-          <w:sz w:val="24"/>
-          <w:szCs w:val="24"/>
-        </w:rPr>
-        <w:t>jenis</w:t>
-      </w:r>
-      <w:proofErr w:type="spellEnd"/>
-      <w:r>
-        <w:rPr>
-          <w:rFonts w:ascii="Times New Roman" w:cs="Times New Roman"/>
-          <w:bCs/>
-          <w:sz w:val="24"/>
-          <w:szCs w:val="24"/>
-        </w:rPr>
-        <w:t xml:space="preserve"> </w:t>
-      </w:r>
-      <w:proofErr w:type="spellStart"/>
-      <w:r>
-        <w:rPr>
-          <w:rFonts w:ascii="Times New Roman" w:cs="Times New Roman"/>
-          <w:bCs/>
-          <w:sz w:val="24"/>
-          <w:szCs w:val="24"/>
-        </w:rPr>
-        <w:t>kepribadian</w:t>
-      </w:r>
-      <w:proofErr w:type="spellEnd"/>
-      <w:r>
-        <w:rPr>
-          <w:rFonts w:ascii="Times New Roman" w:cs="Times New Roman"/>
-          <w:bCs/>
-          <w:sz w:val="24"/>
-          <w:szCs w:val="24"/>
-        </w:rPr>
-        <w:t>,</w:t>
-      </w:r>
-      <w:r>
-        <w:rPr>
-          <w:rFonts w:ascii="Times New Roman" w:cs="Times New Roman"/>
-          <w:bCs/>
-          <w:sz w:val="24"/>
-          <w:szCs w:val="24"/>
-        </w:rPr>
-        <w:t xml:space="preserve"> </w:t>
-      </w:r>
-      <w:r>
-        <w:rPr>
-          <w:rFonts w:ascii="Times New Roman" w:cs="Times New Roman"/>
-          <w:bCs/>
-          <w:i/>
-          <w:sz w:val="24"/>
-          <w:szCs w:val="24"/>
-        </w:rPr>
-        <w:t>network size</w:t>
-      </w:r>
-      <w:r>
-        <w:rPr>
-          <w:rFonts w:ascii="Times New Roman" w:cs="Times New Roman"/>
-          <w:bCs/>
-          <w:sz w:val="24"/>
-          <w:szCs w:val="24"/>
-        </w:rPr>
-        <w:t xml:space="preserve">, </w:t>
-      </w:r>
-      <w:proofErr w:type="spellStart"/>
-      <w:r>
-        <w:rPr>
-          <w:rFonts w:ascii="Times New Roman" w:cs="Times New Roman"/>
-          <w:bCs/>
-          <w:sz w:val="24"/>
-          <w:szCs w:val="24"/>
-        </w:rPr>
-        <w:t>dan</w:t>
-      </w:r>
-      <w:proofErr w:type="spellEnd"/>
-      <w:r>
-        <w:rPr>
-          <w:rFonts w:ascii="Times New Roman" w:cs="Times New Roman"/>
-          <w:bCs/>
-          <w:sz w:val="24"/>
-          <w:szCs w:val="24"/>
-        </w:rPr>
-        <w:t xml:space="preserve"> </w:t>
-      </w:r>
-      <w:r>
-        <w:rPr>
-          <w:rFonts w:ascii="Times New Roman" w:cs="Times New Roman"/>
-          <w:bCs/>
-          <w:i/>
-          <w:sz w:val="24"/>
-          <w:szCs w:val="24"/>
-        </w:rPr>
-        <w:t>update time</w:t>
-      </w:r>
-      <w:r>
-        <w:rPr>
-          <w:rFonts w:ascii="Times New Roman" w:cs="Times New Roman"/>
-          <w:bCs/>
-          <w:sz w:val="24"/>
-          <w:szCs w:val="24"/>
-        </w:rPr>
-        <w:t>.</w:t>
-      </w:r>
-      <w:proofErr w:type="gramEnd"/>
     </w:p>
     <w:p>
       <w:pPr>
@@ -10767,7 +10735,6 @@
         </w:rPr>
       </w:pPr>
       <w:proofErr w:type="spellStart"/>
-      <w:proofErr w:type="gramStart"/>
       <w:r>
         <w:rPr>
           <w:rFonts w:ascii="Times New Roman" w:cs="Times New Roman"/>
@@ -10924,17 +10891,7 @@
           <w:sz w:val="24"/>
           <w:szCs w:val="24"/>
         </w:rPr>
-        <w:t xml:space="preserve"> manual.</w:t>
-      </w:r>
-      <w:proofErr w:type="gramEnd"/>
-      <w:r>
-        <w:rPr>
-          <w:rFonts w:ascii="Times New Roman" w:cs="Times New Roman"/>
-          <w:bCs/>
-          <w:sz w:val="24"/>
-          <w:szCs w:val="24"/>
-        </w:rPr>
-        <w:t xml:space="preserve"> </w:t>
+        <w:t xml:space="preserve"> manual. </w:t>
       </w:r>
       <w:r>
         <w:rPr>
@@ -11286,7 +11243,6 @@
         <w:t xml:space="preserve"> yang </w:t>
       </w:r>
       <w:proofErr w:type="spellStart"/>
-      <w:proofErr w:type="gramStart"/>
       <w:r>
         <w:rPr>
           <w:rFonts w:ascii="Times New Roman" w:cs="Times New Roman"/>
@@ -11297,7 +11253,6 @@
         <w:t>akan</w:t>
       </w:r>
       <w:proofErr w:type="spellEnd"/>
-      <w:proofErr w:type="gramEnd"/>
       <w:r>
         <w:rPr>
           <w:rFonts w:ascii="Times New Roman" w:cs="Times New Roman"/>
@@ -11547,7 +11502,6 @@
         <w:t xml:space="preserve"> </w:t>
       </w:r>
       <w:proofErr w:type="spellStart"/>
-      <w:proofErr w:type="gramStart"/>
       <w:r>
         <w:rPr>
           <w:rFonts w:ascii="Times New Roman" w:cs="Times New Roman"/>
@@ -11558,7 +11512,6 @@
         <w:t>akan</w:t>
       </w:r>
       <w:proofErr w:type="spellEnd"/>
-      <w:proofErr w:type="gramEnd"/>
       <w:r>
         <w:rPr>
           <w:rFonts w:ascii="Times New Roman" w:cs="Times New Roman"/>
@@ -12430,21 +12383,6 @@
     </w:p>
     <w:p>
       <w:pPr>
-        <w:autoSpaceDE w:val="0"/>
-        <w:autoSpaceDN w:val="0"/>
-        <w:adjustRightInd w:val="0"/>
-        <w:spacing w:after="0" w:line="360" w:lineRule="auto"/>
-        <w:ind w:left="992"/>
-        <w:jc w:val="both"/>
-        <w:rPr>
-          <w:rFonts w:ascii="Times New Roman" w:eastAsiaTheme="minorHAnsi" w:cs="Times New Roman"/>
-          <w:sz w:val="24"/>
-          <w:szCs w:val="24"/>
-        </w:rPr>
-      </w:pPr>
-    </w:p>
-    <w:p>
-      <w:pPr>
         <w:spacing w:after="0" w:line="360" w:lineRule="auto"/>
         <w:ind w:firstLine="426"/>
         <w:jc w:val="both"/>
@@ -12456,6 +12394,8 @@
           <w:szCs w:val="24"/>
         </w:rPr>
       </w:pPr>
+      <w:bookmarkStart w:id="0" w:name="_GoBack"/>
+      <w:bookmarkEnd w:id="0"/>
       <w:r>
         <w:rPr>
           <w:rFonts w:ascii="Times New Roman" w:cs="Times New Roman"/>
@@ -12465,6 +12405,7 @@
           <w:szCs w:val="24"/>
           <w:lang w:val="id-ID"/>
         </w:rPr>
+        <w:lastRenderedPageBreak/>
         <w:t>1.</w:t>
       </w:r>
       <w:r>
@@ -16013,105 +15954,105 @@
           <w:sz w:val="24"/>
           <w:szCs w:val="24"/>
         </w:rPr>
+        <w:t>Kepribadian</w:t>
+      </w:r>
+      <w:proofErr w:type="spellEnd"/>
+      <w:r>
+        <w:rPr>
+          <w:rFonts w:ascii="Times New Roman" w:cs="Times New Roman"/>
+          <w:bCs/>
+          <w:sz w:val="24"/>
+          <w:szCs w:val="24"/>
+        </w:rPr>
+        <w:t xml:space="preserve"> </w:t>
+      </w:r>
+      <w:r>
+        <w:rPr>
+          <w:rFonts w:ascii="Times New Roman" w:cs="Times New Roman"/>
+          <w:bCs/>
+          <w:i/>
+          <w:sz w:val="24"/>
+          <w:szCs w:val="24"/>
+        </w:rPr>
+        <w:t>Big Five Personality</w:t>
+      </w:r>
+      <w:r>
+        <w:rPr>
+          <w:rFonts w:ascii="Times New Roman" w:cs="Times New Roman"/>
+          <w:bCs/>
+          <w:sz w:val="24"/>
+          <w:szCs w:val="24"/>
+        </w:rPr>
+        <w:t xml:space="preserve"> </w:t>
+      </w:r>
+      <w:proofErr w:type="spellStart"/>
+      <w:r>
+        <w:rPr>
+          <w:rFonts w:ascii="Times New Roman" w:cs="Times New Roman"/>
+          <w:bCs/>
+          <w:sz w:val="24"/>
+          <w:szCs w:val="24"/>
+        </w:rPr>
+        <w:t>dari</w:t>
+      </w:r>
+      <w:proofErr w:type="spellEnd"/>
+      <w:r>
+        <w:rPr>
+          <w:rFonts w:ascii="Times New Roman" w:cs="Times New Roman"/>
+          <w:bCs/>
+          <w:sz w:val="24"/>
+          <w:szCs w:val="24"/>
+        </w:rPr>
+        <w:t xml:space="preserve"> </w:t>
+      </w:r>
+      <w:proofErr w:type="spellStart"/>
+      <w:r>
+        <w:rPr>
+          <w:rFonts w:ascii="Times New Roman" w:cs="Times New Roman"/>
+          <w:bCs/>
+          <w:sz w:val="24"/>
+          <w:szCs w:val="24"/>
+        </w:rPr>
+        <w:t>pengguna</w:t>
+      </w:r>
+      <w:proofErr w:type="spellEnd"/>
+      <w:r>
+        <w:rPr>
+          <w:rFonts w:ascii="Times New Roman" w:cs="Times New Roman"/>
+          <w:bCs/>
+          <w:sz w:val="24"/>
+          <w:szCs w:val="24"/>
+        </w:rPr>
+        <w:t xml:space="preserve"> </w:t>
+      </w:r>
+      <w:proofErr w:type="spellStart"/>
+      <w:r>
+        <w:rPr>
+          <w:rFonts w:ascii="Times New Roman" w:cs="Times New Roman"/>
+          <w:bCs/>
+          <w:sz w:val="24"/>
+          <w:szCs w:val="24"/>
+        </w:rPr>
+        <w:t>sosial</w:t>
+      </w:r>
+      <w:proofErr w:type="spellEnd"/>
+      <w:r>
+        <w:rPr>
+          <w:rFonts w:ascii="Times New Roman" w:cs="Times New Roman"/>
+          <w:bCs/>
+          <w:sz w:val="24"/>
+          <w:szCs w:val="24"/>
+        </w:rPr>
+        <w:t xml:space="preserve"> media Facebook” </w:t>
+      </w:r>
+      <w:r>
+        <w:rPr>
+          <w:rFonts w:ascii="Times New Roman" w:cs="Times New Roman"/>
+          <w:bCs/>
+          <w:sz w:val="24"/>
+          <w:szCs w:val="24"/>
+        </w:rPr>
         <w:lastRenderedPageBreak/>
-        <w:t>Kepribadian</w:t>
-      </w:r>
-      <w:proofErr w:type="spellEnd"/>
-      <w:r>
-        <w:rPr>
-          <w:rFonts w:ascii="Times New Roman" w:cs="Times New Roman"/>
-          <w:bCs/>
-          <w:sz w:val="24"/>
-          <w:szCs w:val="24"/>
-        </w:rPr>
-        <w:t xml:space="preserve"> </w:t>
-      </w:r>
-      <w:r>
-        <w:rPr>
-          <w:rFonts w:ascii="Times New Roman" w:cs="Times New Roman"/>
-          <w:bCs/>
-          <w:i/>
-          <w:sz w:val="24"/>
-          <w:szCs w:val="24"/>
-        </w:rPr>
-        <w:t>Big Five Personality</w:t>
-      </w:r>
-      <w:r>
-        <w:rPr>
-          <w:rFonts w:ascii="Times New Roman" w:cs="Times New Roman"/>
-          <w:bCs/>
-          <w:sz w:val="24"/>
-          <w:szCs w:val="24"/>
-        </w:rPr>
-        <w:t xml:space="preserve"> </w:t>
-      </w:r>
-      <w:proofErr w:type="spellStart"/>
-      <w:r>
-        <w:rPr>
-          <w:rFonts w:ascii="Times New Roman" w:cs="Times New Roman"/>
-          <w:bCs/>
-          <w:sz w:val="24"/>
-          <w:szCs w:val="24"/>
-        </w:rPr>
-        <w:t>dari</w:t>
-      </w:r>
-      <w:proofErr w:type="spellEnd"/>
-      <w:r>
-        <w:rPr>
-          <w:rFonts w:ascii="Times New Roman" w:cs="Times New Roman"/>
-          <w:bCs/>
-          <w:sz w:val="24"/>
-          <w:szCs w:val="24"/>
-        </w:rPr>
-        <w:t xml:space="preserve"> </w:t>
-      </w:r>
-      <w:proofErr w:type="spellStart"/>
-      <w:r>
-        <w:rPr>
-          <w:rFonts w:ascii="Times New Roman" w:cs="Times New Roman"/>
-          <w:bCs/>
-          <w:sz w:val="24"/>
-          <w:szCs w:val="24"/>
-        </w:rPr>
-        <w:t>pengguna</w:t>
-      </w:r>
-      <w:proofErr w:type="spellEnd"/>
-      <w:r>
-        <w:rPr>
-          <w:rFonts w:ascii="Times New Roman" w:cs="Times New Roman"/>
-          <w:bCs/>
-          <w:sz w:val="24"/>
-          <w:szCs w:val="24"/>
-        </w:rPr>
-        <w:t xml:space="preserve"> </w:t>
-      </w:r>
-      <w:proofErr w:type="spellStart"/>
-      <w:r>
-        <w:rPr>
-          <w:rFonts w:ascii="Times New Roman" w:cs="Times New Roman"/>
-          <w:bCs/>
-          <w:sz w:val="24"/>
-          <w:szCs w:val="24"/>
-        </w:rPr>
-        <w:t>sosial</w:t>
-      </w:r>
-      <w:proofErr w:type="spellEnd"/>
-      <w:r>
-        <w:rPr>
-          <w:rFonts w:ascii="Times New Roman" w:cs="Times New Roman"/>
-          <w:bCs/>
-          <w:sz w:val="24"/>
-          <w:szCs w:val="24"/>
-        </w:rPr>
-        <w:t xml:space="preserve"> media Facebook” </w:t>
-      </w:r>
-      <w:r>
-        <w:rPr>
-          <w:rFonts w:ascii="Times New Roman" w:cs="Times New Roman"/>
-          <w:bCs/>
-          <w:sz w:val="24"/>
-          <w:szCs w:val="24"/>
-        </w:rPr>
         <w:t xml:space="preserve">yang </w:t>
       </w:r>
       <w:proofErr w:type="spellStart"/>
@@ -18485,8 +18426,6 @@
         </w:rPr>
         <w:t>.</w:t>
       </w:r>
-      <w:bookmarkStart w:id="0" w:name="_GoBack"/>
-      <w:bookmarkEnd w:id="0"/>
       <w:proofErr w:type="gramEnd"/>
     </w:p>
     <w:sectPr>
@@ -21054,7 +20993,7 @@
 </file>
 
 <file path=customXml/itemProps1.xml><?xml version="1.0" encoding="utf-8"?>
-<ds:datastoreItem xmlns:ds="http://schemas.openxmlformats.org/officeDocument/2006/customXml" ds:itemID="{24F7ADED-58DC-422A-AE52-8B4008C3FAAF}">
+<ds:datastoreItem xmlns:ds="http://schemas.openxmlformats.org/officeDocument/2006/customXml" ds:itemID="{3DE6F117-863A-4405-8619-2D530C6A9E0A}">
   <ds:schemaRefs>
     <ds:schemaRef ds:uri="http://schemas.openxmlformats.org/officeDocument/2006/bibliography"/>
   </ds:schemaRefs>

</xml_diff>